<commit_message>
Changed titles in documentation
</commit_message>
<xml_diff>
--- a/Doku.docx
+++ b/Doku.docx
@@ -10,6 +10,7 @@
           <w:docPartUnique/>
         </w:docPartObj>
       </w:sdtPr>
+      <w:sdtEndPr/>
       <w:sdtContent>
         <w:p>
           <w:r>
@@ -415,6 +416,7 @@
                                   <w:dataBinding w:prefixMappings="xmlns:ns0='http://purl.org/dc/elements/1.1/' xmlns:ns1='http://schemas.openxmlformats.org/package/2006/metadata/core-properties' " w:xpath="/ns1:coreProperties[1]/ns0:subject[1]" w:storeItemID="{6C3C8BC8-F283-45AE-878A-BAB7291924A1}"/>
                                   <w:text/>
                                 </w:sdtPr>
+                                <w:sdtEndPr/>
                                 <w:sdtContent>
                                   <w:p>
                                     <w:pPr>
@@ -579,7 +581,11 @@
     <w:sdt>
       <w:sdtPr>
         <w:rPr>
-          <w:lang w:val="de-DE"/>
+          <w:rFonts w:asciiTheme="minorHAnsi" w:eastAsiaTheme="minorHAnsi" w:hAnsiTheme="minorHAnsi" w:cstheme="minorBidi"/>
+          <w:color w:val="auto"/>
+          <w:sz w:val="22"/>
+          <w:szCs w:val="22"/>
+          <w:lang w:val="de-DE" w:eastAsia="en-US"/>
         </w:rPr>
         <w:id w:val="528376434"/>
         <w:docPartObj>
@@ -589,13 +595,8 @@
       </w:sdtPr>
       <w:sdtEndPr>
         <w:rPr>
-          <w:rFonts w:asciiTheme="minorHAnsi" w:eastAsiaTheme="minorHAnsi" w:hAnsiTheme="minorHAnsi" w:cstheme="minorBidi"/>
           <w:b/>
           <w:bCs/>
-          <w:color w:val="auto"/>
-          <w:sz w:val="22"/>
-          <w:szCs w:val="22"/>
-          <w:lang w:eastAsia="en-US"/>
         </w:rPr>
       </w:sdtEndPr>
       <w:sdtContent>
@@ -631,7 +632,7 @@
           <w:r>
             <w:fldChar w:fldCharType="separate"/>
           </w:r>
-          <w:hyperlink w:anchor="_Toc11745368" w:history="1">
+          <w:hyperlink w:anchor="_Toc11745804" w:history="1">
             <w:r>
               <w:rPr>
                 <w:rStyle w:val="Hyperlink"/>
@@ -658,7 +659,7 @@
                 <w:noProof/>
                 <w:webHidden/>
               </w:rPr>
-              <w:instrText xml:space="preserve"> PAGEREF _Toc11745368 \h </w:instrText>
+              <w:instrText xml:space="preserve"> PAGEREF _Toc11745804 \h </w:instrText>
             </w:r>
             <w:r>
               <w:rPr>
@@ -701,13 +702,13 @@
               <w:lang w:eastAsia="de-CH"/>
             </w:rPr>
           </w:pPr>
-          <w:hyperlink w:anchor="_Toc11745369" w:history="1">
+          <w:hyperlink w:anchor="_Toc11745805" w:history="1">
             <w:r>
               <w:rPr>
                 <w:rStyle w:val="Hyperlink"/>
                 <w:noProof/>
               </w:rPr>
-              <w:t>Login</w:t>
+              <w:t>Login über HTTP-POST</w:t>
             </w:r>
             <w:r>
               <w:rPr>
@@ -728,7 +729,7 @@
                 <w:noProof/>
                 <w:webHidden/>
               </w:rPr>
-              <w:instrText xml:space="preserve"> PAGEREF _Toc11745369 \h </w:instrText>
+              <w:instrText xml:space="preserve"> PAGEREF _Toc11745805 \h </w:instrText>
             </w:r>
             <w:r>
               <w:rPr>
@@ -771,13 +772,13 @@
               <w:lang w:eastAsia="de-CH"/>
             </w:rPr>
           </w:pPr>
-          <w:hyperlink w:anchor="_Toc11745370" w:history="1">
+          <w:hyperlink w:anchor="_Toc11745806" w:history="1">
             <w:r>
               <w:rPr>
                 <w:rStyle w:val="Hyperlink"/>
                 <w:noProof/>
               </w:rPr>
-              <w:t>Neuer Benutzer Registrieren</w:t>
+              <w:t>Registrieren über HTTP-POST</w:t>
             </w:r>
             <w:r>
               <w:rPr>
@@ -798,7 +799,7 @@
                 <w:noProof/>
                 <w:webHidden/>
               </w:rPr>
-              <w:instrText xml:space="preserve"> PAGEREF _Toc11745370 \h </w:instrText>
+              <w:instrText xml:space="preserve"> PAGEREF _Toc11745806 \h </w:instrText>
             </w:r>
             <w:r>
               <w:rPr>
@@ -841,14 +842,13 @@
               <w:lang w:eastAsia="de-CH"/>
             </w:rPr>
           </w:pPr>
-          <w:hyperlink w:anchor="_Toc11745371" w:history="1">
+          <w:hyperlink w:anchor="_Toc11745807" w:history="1">
             <w:r>
               <w:rPr>
                 <w:rStyle w:val="Hyperlink"/>
                 <w:noProof/>
-                <w:lang w:val="en-GB"/>
-              </w:rPr>
-              <w:t>Session Handling</w:t>
+              </w:rPr>
+              <w:t>Session Handling nach Login</w:t>
             </w:r>
             <w:r>
               <w:rPr>
@@ -869,7 +869,7 @@
                 <w:noProof/>
                 <w:webHidden/>
               </w:rPr>
-              <w:instrText xml:space="preserve"> PAGEREF _Toc11745371 \h </w:instrText>
+              <w:instrText xml:space="preserve"> PAGEREF _Toc11745807 \h </w:instrText>
             </w:r>
             <w:r>
               <w:rPr>
@@ -912,7 +912,7 @@
               <w:lang w:eastAsia="de-CH"/>
             </w:rPr>
           </w:pPr>
-          <w:hyperlink w:anchor="_Toc11745372" w:history="1">
+          <w:hyperlink w:anchor="_Toc11745808" w:history="1">
             <w:r>
               <w:rPr>
                 <w:rStyle w:val="Hyperlink"/>
@@ -939,7 +939,7 @@
                 <w:noProof/>
                 <w:webHidden/>
               </w:rPr>
-              <w:instrText xml:space="preserve"> PAGEREF _Toc11745372 \h </w:instrText>
+              <w:instrText xml:space="preserve"> PAGEREF _Toc11745808 \h </w:instrText>
             </w:r>
             <w:r>
               <w:rPr>
@@ -982,7 +982,7 @@
               <w:lang w:eastAsia="de-CH"/>
             </w:rPr>
           </w:pPr>
-          <w:hyperlink w:anchor="_Toc11745373" w:history="1">
+          <w:hyperlink w:anchor="_Toc11745809" w:history="1">
             <w:r>
               <w:rPr>
                 <w:rStyle w:val="Hyperlink"/>
@@ -1009,7 +1009,7 @@
                 <w:noProof/>
                 <w:webHidden/>
               </w:rPr>
-              <w:instrText xml:space="preserve"> PAGEREF _Toc11745373 \h </w:instrText>
+              <w:instrText xml:space="preserve"> PAGEREF _Toc11745809 \h </w:instrText>
             </w:r>
             <w:r>
               <w:rPr>
@@ -1052,7 +1052,7 @@
               <w:lang w:eastAsia="de-CH"/>
             </w:rPr>
           </w:pPr>
-          <w:hyperlink w:anchor="_Toc11745374" w:history="1">
+          <w:hyperlink w:anchor="_Toc11745810" w:history="1">
             <w:r>
               <w:rPr>
                 <w:rStyle w:val="Hyperlink"/>
@@ -1079,7 +1079,7 @@
                 <w:noProof/>
                 <w:webHidden/>
               </w:rPr>
-              <w:instrText xml:space="preserve"> PAGEREF _Toc11745374 \h </w:instrText>
+              <w:instrText xml:space="preserve"> PAGEREF _Toc11745810 \h </w:instrText>
             </w:r>
             <w:r>
               <w:rPr>
@@ -1122,7 +1122,7 @@
               <w:lang w:eastAsia="de-CH"/>
             </w:rPr>
           </w:pPr>
-          <w:hyperlink w:anchor="_Toc11745375" w:history="1">
+          <w:hyperlink w:anchor="_Toc11745811" w:history="1">
             <w:r>
               <w:rPr>
                 <w:rStyle w:val="Hyperlink"/>
@@ -1149,7 +1149,7 @@
                 <w:noProof/>
                 <w:webHidden/>
               </w:rPr>
-              <w:instrText xml:space="preserve"> PAGEREF _Toc11745375 \h </w:instrText>
+              <w:instrText xml:space="preserve"> PAGEREF _Toc11745811 \h </w:instrText>
             </w:r>
             <w:r>
               <w:rPr>
@@ -1201,6 +1201,8 @@
           <w:szCs w:val="26"/>
         </w:rPr>
       </w:pPr>
+      <w:bookmarkStart w:id="0" w:name="_GoBack"/>
+      <w:bookmarkEnd w:id="0"/>
       <w:r>
         <w:br w:type="page"/>
       </w:r>
@@ -1209,102 +1211,99 @@
       <w:pPr>
         <w:pStyle w:val="berschrift2"/>
       </w:pPr>
-      <w:bookmarkStart w:id="0" w:name="_Toc11745368"/>
+      <w:bookmarkStart w:id="1" w:name="_Toc11745804"/>
       <w:r>
         <w:lastRenderedPageBreak/>
         <w:t>Übersicht</w:t>
-      </w:r>
-      <w:bookmarkEnd w:id="0"/>
-    </w:p>
-    <w:p>
-      <w:r>
-        <w:t>Das Projekt wurde mit der Webtechnologie ASP.NET MVC und der dementsprechenden Programmiersprache C# entwickelt. Dabei wurden ausserdem auf die Technologien Entity Framework, Identity Framework, HTML, CSS, JavaScript und JQuery zurückgegriffen.</w:t>
-      </w:r>
-      <w:r>
-        <w:t xml:space="preserve"> Als Datenbank wurde eine MSSQL Datenbank erstellt.</w:t>
-      </w:r>
-    </w:p>
-    <w:p>
-      <w:pPr>
-        <w:pStyle w:val="berschrift2"/>
-      </w:pPr>
-      <w:bookmarkStart w:id="1" w:name="_Toc11745369"/>
-      <w:r>
-        <w:t>Login</w:t>
       </w:r>
       <w:bookmarkEnd w:id="1"/>
     </w:p>
     <w:p>
       <w:r>
-        <w:t>Da das Projekt mit dem Identity Framework realisiert wurde, mussten diverse Konfigurationen gemacht werden.</w:t>
-      </w:r>
-      <w:r>
-        <w:t xml:space="preserve"> Zu aller erst wurde ein Controller erstellt, welche</w:t>
-      </w:r>
-      <w:r>
-        <w:t>r</w:t>
-      </w:r>
-      <w:r>
-        <w:t xml:space="preserve"> die Login</w:t>
-      </w:r>
-      <w:r>
-        <w:t>-</w:t>
-      </w:r>
-      <w:r>
-        <w:t xml:space="preserve"> und Registrierung</w:t>
-      </w:r>
-      <w:r>
-        <w:t>s</w:t>
-      </w:r>
-      <w:r>
-        <w:t>anfragen entgegennimmt.</w:t>
-      </w:r>
-      <w:r>
-        <w:t xml:space="preserve"> Dieser Controller wurde </w:t>
-      </w:r>
-      <w:r>
-        <w:t>«</w:t>
-      </w:r>
-      <w:proofErr w:type="spellStart"/>
-      <w:r>
-        <w:t>AccountController</w:t>
-      </w:r>
-      <w:proofErr w:type="spellEnd"/>
-      <w:r>
-        <w:t>»</w:t>
-      </w:r>
-      <w:r>
-        <w:t xml:space="preserve"> genannt. </w:t>
+        <w:t>Das Projekt wurde mit der Webtechnologie ASP.NET MVC und der dementsprechenden Programmiersprache C# entwickelt. Dabei wurden ausserdem auf die Technologien Entity Framework, Identity Framework, HTML, CSS, JavaScript und JQuery zurückgegriffen.</w:t>
+      </w:r>
+      <w:r>
+        <w:t xml:space="preserve"> Als Datenbank wurde eine MSSQL Datenbank erstellt.</w:t>
       </w:r>
     </w:p>
     <w:p>
-      <w:r>
-        <w:t xml:space="preserve">Anschliessend musste die Applikation konfiguriert werden, so dass alle Funktionen, welche ein Login benötigen, als geschützte Ressource markiert werden. Wenn nun eine nicht angemeldete Anfrage auf eine geschützte Ressource stösst, werden diese auf die </w:t>
-      </w:r>
-      <w:r>
-        <w:t>Login Seite</w:t>
-      </w:r>
-      <w:r>
-        <w:t xml:space="preserve"> weitergeleitet.</w:t>
-      </w:r>
+      <w:pPr>
+        <w:pStyle w:val="berschrift2"/>
+      </w:pPr>
+      <w:bookmarkStart w:id="2" w:name="_Toc11745805"/>
+      <w:r>
+        <w:t>Login über HTTP-POST</w:t>
+      </w:r>
+      <w:bookmarkEnd w:id="2"/>
     </w:p>
     <w:p>
       <w:r>
-        <w:t>Danach wurde das Identity konfiguriert</w:t>
-      </w:r>
-      <w:r>
-        <w:t>. Hierbei wurde definiert, welche Klasse durch das Identity verwaltet werden soll.</w:t>
+        <w:t>Da das Projekt mit dem Identity Framework realisiert wurde, mussten diverse Konfigurationen gemacht werden.</w:t>
+      </w:r>
+      <w:r>
+        <w:t xml:space="preserve"> Zu aller erst wurde ein Controller erstellt, welche</w:t>
+      </w:r>
+      <w:r>
+        <w:t>r</w:t>
+      </w:r>
+      <w:r>
+        <w:t xml:space="preserve"> die Login</w:t>
+      </w:r>
+      <w:r>
+        <w:t>-</w:t>
+      </w:r>
+      <w:r>
+        <w:t xml:space="preserve"> und Registrierung</w:t>
+      </w:r>
+      <w:r>
+        <w:t>s</w:t>
+      </w:r>
+      <w:r>
+        <w:t>anfragen entgegennimmt.</w:t>
+      </w:r>
+      <w:r>
+        <w:t xml:space="preserve"> Dieser Controller wurde </w:t>
+      </w:r>
+      <w:r>
+        <w:t>«</w:t>
+      </w:r>
+      <w:proofErr w:type="spellStart"/>
+      <w:r>
+        <w:t>AccountController</w:t>
+      </w:r>
+      <w:proofErr w:type="spellEnd"/>
+      <w:r>
+        <w:t>»</w:t>
+      </w:r>
+      <w:r>
+        <w:t xml:space="preserve"> genannt. </w:t>
       </w:r>
     </w:p>
     <w:p>
+      <w:r>
+        <w:t xml:space="preserve">Anschliessend musste die Applikation konfiguriert werden, so dass alle Funktionen, welche ein Login benötigen, als geschützte Ressource markiert werden. Wenn nun eine nicht angemeldete Anfrage auf eine geschützte Ressource stösst, werden diese auf die </w:t>
+      </w:r>
+      <w:r>
+        <w:t>Login Seite</w:t>
+      </w:r>
+      <w:r>
+        <w:t xml:space="preserve"> weitergeleitet.</w:t>
+      </w:r>
+    </w:p>
+    <w:p>
+      <w:r>
+        <w:t>Danach wurde das Identity konfiguriert. Hierbei wurde definiert, welche Klasse durch das Identity verwaltet werden soll.</w:t>
+      </w:r>
+    </w:p>
+    <w:p>
       <w:pPr>
         <w:pStyle w:val="berschrift2"/>
       </w:pPr>
-      <w:bookmarkStart w:id="2" w:name="_Toc11745370"/>
-      <w:r>
-        <w:t>Neuer Benutzer Registrieren</w:t>
-      </w:r>
-      <w:bookmarkEnd w:id="2"/>
+      <w:bookmarkStart w:id="3" w:name="_Toc11745806"/>
+      <w:r>
+        <w:t>Registrieren über HTTP-POST</w:t>
+      </w:r>
+      <w:bookmarkEnd w:id="3"/>
     </w:p>
     <w:p>
       <w:r>
@@ -1392,18 +1391,12 @@
     <w:p>
       <w:pPr>
         <w:pStyle w:val="berschrift2"/>
-        <w:rPr>
-          <w:lang w:val="en-GB"/>
-        </w:rPr>
-      </w:pPr>
-      <w:bookmarkStart w:id="3" w:name="_Toc11745371"/>
-      <w:r>
-        <w:rPr>
-          <w:lang w:val="en-GB"/>
-        </w:rPr>
-        <w:t>Session Handling</w:t>
-      </w:r>
-      <w:bookmarkEnd w:id="3"/>
+      </w:pPr>
+      <w:bookmarkStart w:id="4" w:name="_Toc11745807"/>
+      <w:r>
+        <w:t>Session Handling nach Login</w:t>
+      </w:r>
+      <w:bookmarkEnd w:id="4"/>
     </w:p>
     <w:p>
       <w:r>
@@ -1422,6 +1415,9 @@
         <w:t>Im untenstehenden Screenshot wird das Response Cookie angezeigt, welches nach einer erfolgreichen Registration geschickt wird.</w:t>
       </w:r>
       <w:r>
+        <w:rPr>
+          <w:noProof/>
+        </w:rPr>
         <w:drawing>
           <wp:inline distT="0" distB="0" distL="0" distR="0" wp14:anchorId="47E0E960" wp14:editId="6937D8FC">
             <wp:extent cx="5760720" cy="2042160"/>
@@ -1463,11 +1459,11 @@
       <w:pPr>
         <w:pStyle w:val="berschrift2"/>
       </w:pPr>
-      <w:bookmarkStart w:id="4" w:name="_Toc11745372"/>
+      <w:bookmarkStart w:id="5" w:name="_Toc11745808"/>
       <w:r>
         <w:t>Abfragen von Daten einer DB-Tabelle per Suchfeld</w:t>
       </w:r>
-      <w:bookmarkEnd w:id="4"/>
+      <w:bookmarkEnd w:id="5"/>
     </w:p>
     <w:p>
       <w:r>
@@ -1539,14 +1535,14 @@
       <w:pPr>
         <w:pStyle w:val="berschrift2"/>
       </w:pPr>
-      <w:bookmarkStart w:id="5" w:name="_Toc11745373"/>
+      <w:bookmarkStart w:id="6" w:name="_Toc11745809"/>
       <w:r>
         <w:t xml:space="preserve">Sichere </w:t>
       </w:r>
       <w:r>
         <w:t>Passwortspeicherung mit Pepper</w:t>
       </w:r>
-      <w:bookmarkEnd w:id="5"/>
+      <w:bookmarkEnd w:id="6"/>
     </w:p>
     <w:p>
       <w:r>
@@ -1590,13 +1586,7 @@
       </w:r>
       <w:proofErr w:type="spellEnd"/>
       <w:r>
-        <w:t xml:space="preserve">». GUIDs sind Zeichenketten aus zufällig erstellten Kombinationen an 32 </w:t>
-      </w:r>
-      <w:r>
-        <w:t>Zeichen</w:t>
-      </w:r>
-      <w:r>
-        <w:t xml:space="preserve"> plus den Bindestrichen. Unser Pepper lautet: «</w:t>
+        <w:t>». GUIDs sind Zeichenketten aus zufällig erstellten Kombinationen an 32 Zeichen plus den Bindestrichen. Unser Pepper lautet: «</w:t>
       </w:r>
       <w:r>
         <w:t>bf944798-31a5-470a-830c-0bc3c606f323</w:t>
@@ -1701,11 +1691,11 @@
       <w:pPr>
         <w:pStyle w:val="berschrift2"/>
       </w:pPr>
-      <w:bookmarkStart w:id="6" w:name="_Toc11745374"/>
+      <w:bookmarkStart w:id="7" w:name="_Toc11745810"/>
       <w:r>
         <w:t>Sinnvolles und Ansprechendes GUI</w:t>
       </w:r>
-      <w:bookmarkEnd w:id="6"/>
+      <w:bookmarkEnd w:id="7"/>
     </w:p>
     <w:p>
       <w:r>
@@ -1869,7 +1859,7 @@
       <w:pPr>
         <w:pStyle w:val="berschrift2"/>
       </w:pPr>
-      <w:bookmarkStart w:id="7" w:name="_Toc11745375"/>
+      <w:bookmarkStart w:id="8" w:name="_Toc11745811"/>
       <w:r>
         <w:lastRenderedPageBreak/>
         <w:t xml:space="preserve">XSS </w:t>
@@ -1882,7 +1872,7 @@
       <w:r>
         <w:t xml:space="preserve"> vorbeugen</w:t>
       </w:r>
-      <w:bookmarkEnd w:id="7"/>
+      <w:bookmarkEnd w:id="8"/>
     </w:p>
     <w:p>
       <w:r>
@@ -2072,8 +2062,6 @@
           </wp:inline>
         </w:drawing>
       </w:r>
-      <w:bookmarkStart w:id="8" w:name="_GoBack"/>
-      <w:bookmarkEnd w:id="8"/>
     </w:p>
     <w:sectPr>
       <w:footerReference w:type="default" r:id="rId20"/>
@@ -2126,7 +2114,13 @@
       <w:t>M</w:t>
     </w:r>
     <w:r>
-      <w:t xml:space="preserve">183 – Dokumentation </w:t>
+      <w:t xml:space="preserve">183 </w:t>
+    </w:r>
+    <w:r>
+      <w:t>|</w:t>
+    </w:r>
+    <w:r>
+      <w:t xml:space="preserve"> Dokumentation </w:t>
     </w:r>
     <w:proofErr w:type="spellStart"/>
     <w:r>
@@ -2134,7 +2128,10 @@
     </w:r>
     <w:proofErr w:type="spellEnd"/>
     <w:r>
-      <w:t>- Severin Gafner &amp; Aris Javet</w:t>
+      <w:t xml:space="preserve"> |</w:t>
+    </w:r>
+    <w:r>
+      <w:t xml:space="preserve"> Severin Gafner &amp; Aris Javet</w:t>
     </w:r>
     <w:r>
       <w:tab/>
@@ -2546,15 +2543,6 @@
   </w:num>
   <w:num w:numId="3">
     <w:abstractNumId w:val="2"/>
-    <w:lvlOverride w:ilvl="0"/>
-    <w:lvlOverride w:ilvl="1"/>
-    <w:lvlOverride w:ilvl="2"/>
-    <w:lvlOverride w:ilvl="3"/>
-    <w:lvlOverride w:ilvl="4"/>
-    <w:lvlOverride w:ilvl="5"/>
-    <w:lvlOverride w:ilvl="6"/>
-    <w:lvlOverride w:ilvl="7"/>
-    <w:lvlOverride w:ilvl="8"/>
   </w:num>
 </w:numbering>
 </file>
@@ -2682,6 +2670,7 @@
     <w:lsdException w:name="HTML Sample" w:semiHidden="1" w:unhideWhenUsed="1"/>
     <w:lsdException w:name="HTML Typewriter" w:semiHidden="1" w:unhideWhenUsed="1"/>
     <w:lsdException w:name="HTML Variable" w:semiHidden="1" w:unhideWhenUsed="1"/>
+    <w:lsdException w:name="Normal Table" w:semiHidden="1" w:unhideWhenUsed="1"/>
     <w:lsdException w:name="annotation subject" w:semiHidden="1" w:unhideWhenUsed="1"/>
     <w:lsdException w:name="No List" w:semiHidden="1" w:unhideWhenUsed="1"/>
     <w:lsdException w:name="Outline List 1" w:semiHidden="1" w:unhideWhenUsed="1"/>
@@ -2728,8 +2717,10 @@
     <w:lsdException w:name="Table Subtle 2" w:semiHidden="1" w:unhideWhenUsed="1"/>
     <w:lsdException w:name="Table Web 1" w:semiHidden="1" w:unhideWhenUsed="1"/>
     <w:lsdException w:name="Table Web 2" w:semiHidden="1" w:unhideWhenUsed="1"/>
+    <w:lsdException w:name="Table Web 3" w:semiHidden="1" w:unhideWhenUsed="1"/>
     <w:lsdException w:name="Balloon Text" w:semiHidden="1" w:unhideWhenUsed="1"/>
     <w:lsdException w:name="Table Grid" w:uiPriority="39"/>
+    <w:lsdException w:name="Table Theme" w:semiHidden="1" w:unhideWhenUsed="1"/>
     <w:lsdException w:name="Placeholder Text" w:semiHidden="1"/>
     <w:lsdException w:name="No Spacing" w:uiPriority="1" w:qFormat="1"/>
     <w:lsdException w:name="Light Shading" w:uiPriority="60"/>
@@ -3509,7 +3500,7 @@
 </file>
 
 <file path=customXml/itemProps1.xml><?xml version="1.0" encoding="utf-8"?>
-<ds:datastoreItem xmlns:ds="http://schemas.openxmlformats.org/officeDocument/2006/customXml" ds:itemID="{6E8F9EA2-7864-4711-ADB5-22CA9DD09322}">
+<ds:datastoreItem xmlns:ds="http://schemas.openxmlformats.org/officeDocument/2006/customXml" ds:itemID="{F521B0F0-558C-4CC9-81FD-1F5291A1B228}">
   <ds:schemaRefs>
     <ds:schemaRef ds:uri="http://schemas.openxmlformats.org/officeDocument/2006/bibliography"/>
   </ds:schemaRefs>

</xml_diff>